<commit_message>
final version of the report (delivered)
</commit_message>
<xml_diff>
--- a/Assignments/Assignment_03/report.docx
+++ b/Assignments/Assignment_03/report.docx
@@ -32,6 +32,7 @@
     </w:p>
     <w:p>
       <w:pPr>
+        <w:spacing w:line="240" w:lineRule="auto"/>
         <w:rPr>
           <w:lang w:val="en-GB"/>
         </w:rPr>
@@ -57,6 +58,7 @@
     </w:p>
     <w:p>
       <w:pPr>
+        <w:spacing w:line="240" w:lineRule="auto"/>
         <w:jc w:val="both"/>
         <w:rPr>
           <w:lang w:val="en-GB"/>
@@ -66,19 +68,39 @@
         <w:rPr>
           <w:lang w:val="en-GB"/>
         </w:rPr>
-        <w:t>The actor architecture is used in concurrent computation, treating every “Actor” as a different individual. Actors can make local decisions, create more Actors and send messages to other Actors. Actors can only modify their own private state, but can only affect and communicate with other Actors through messages.</w:t>
-      </w:r>
-    </w:p>
-    <w:p>
-      <w:pPr>
+        <w:t xml:space="preserve">The actor architecture is used in concurrent computation, treating every “Actor” as a different individual. Actors can make local decisions, create more Actors and send messages to other Actors. Actors can only modify their own private state, but </w:t>
+      </w:r>
+      <w:r>
+        <w:rPr>
+          <w:lang w:val="en-GB"/>
+        </w:rPr>
+        <w:t xml:space="preserve">they </w:t>
+      </w:r>
+      <w:r>
+        <w:rPr>
+          <w:lang w:val="en-GB"/>
+        </w:rPr>
+        <w:t>can affect and communicate with other Actors through messages.</w:t>
+      </w:r>
+    </w:p>
+    <w:p>
+      <w:pPr>
+        <w:spacing w:line="240" w:lineRule="auto"/>
         <w:jc w:val="both"/>
         <w:rPr>
           <w:lang w:val="en-GB"/>
         </w:rPr>
       </w:pPr>
-    </w:p>
-    <w:p>
-      <w:pPr>
+      <w:r>
+        <w:rPr>
+          <w:lang w:val="en-GB"/>
+        </w:rPr>
+        <w:t>Implementation:</w:t>
+      </w:r>
+    </w:p>
+    <w:p>
+      <w:pPr>
+        <w:spacing w:line="240" w:lineRule="auto"/>
         <w:jc w:val="both"/>
         <w:rPr>
           <w:lang w:val="en-GB"/>
@@ -88,21 +110,31 @@
         <w:rPr>
           <w:lang w:val="en-GB"/>
         </w:rPr>
-        <w:t>Implementation:</w:t>
-      </w:r>
-    </w:p>
-    <w:p>
-      <w:pPr>
-        <w:jc w:val="both"/>
-        <w:rPr>
-          <w:lang w:val="en-GB"/>
-        </w:rPr>
-      </w:pPr>
-      <w:r>
-        <w:rPr>
-          <w:lang w:val="en-GB"/>
-        </w:rPr>
-        <w:t>To implement a Binary Tree that uses actors the actors have the following attributes:</w:t>
+        <w:t xml:space="preserve">To implement a Binary Tree that uses </w:t>
+      </w:r>
+      <w:r>
+        <w:rPr>
+          <w:lang w:val="en-GB"/>
+        </w:rPr>
+        <w:t>A</w:t>
+      </w:r>
+      <w:r>
+        <w:rPr>
+          <w:lang w:val="en-GB"/>
+        </w:rPr>
+        <w:t xml:space="preserve">ctors the </w:t>
+      </w:r>
+      <w:r>
+        <w:rPr>
+          <w:lang w:val="en-GB"/>
+        </w:rPr>
+        <w:t>A</w:t>
+      </w:r>
+      <w:r>
+        <w:rPr>
+          <w:lang w:val="en-GB"/>
+        </w:rPr>
+        <w:t>ctors have the following attributes:</w:t>
       </w:r>
     </w:p>
     <w:p>
@@ -112,6 +144,7 @@
           <w:ilvl w:val="0"/>
           <w:numId w:val="1"/>
         </w:numPr>
+        <w:spacing w:line="240" w:lineRule="auto"/>
         <w:jc w:val="both"/>
         <w:rPr>
           <w:lang w:val="en-GB"/>
@@ -145,6 +178,7 @@
           <w:ilvl w:val="0"/>
           <w:numId w:val="1"/>
         </w:numPr>
+        <w:spacing w:line="240" w:lineRule="auto"/>
         <w:jc w:val="both"/>
         <w:rPr>
           <w:lang w:val="en-GB"/>
@@ -164,6 +198,7 @@
           <w:ilvl w:val="0"/>
           <w:numId w:val="1"/>
         </w:numPr>
+        <w:spacing w:line="240" w:lineRule="auto"/>
         <w:jc w:val="both"/>
         <w:rPr>
           <w:lang w:val="en-GB"/>
@@ -173,11 +208,36 @@
         <w:rPr>
           <w:lang w:val="en-GB"/>
         </w:rPr>
-        <w:t>A left and right pointer to other actors</w:t>
-      </w:r>
-    </w:p>
-    <w:p>
-      <w:pPr>
+        <w:t xml:space="preserve">A left and right </w:t>
+      </w:r>
+      <w:r>
+        <w:rPr>
+          <w:lang w:val="en-GB"/>
+        </w:rPr>
+        <w:t>reference</w:t>
+      </w:r>
+      <w:r>
+        <w:rPr>
+          <w:lang w:val="en-GB"/>
+        </w:rPr>
+        <w:t xml:space="preserve"> to other </w:t>
+      </w:r>
+      <w:r>
+        <w:rPr>
+          <w:lang w:val="en-GB"/>
+        </w:rPr>
+        <w:t>A</w:t>
+      </w:r>
+      <w:r>
+        <w:rPr>
+          <w:lang w:val="en-GB"/>
+        </w:rPr>
+        <w:t>ctors</w:t>
+      </w:r>
+    </w:p>
+    <w:p>
+      <w:pPr>
+        <w:spacing w:line="240" w:lineRule="auto"/>
         <w:jc w:val="both"/>
         <w:rPr>
           <w:lang w:val="en-GB"/>
@@ -237,151 +297,244 @@
         <w:rPr>
           <w:lang w:val="en-GB"/>
         </w:rPr>
-        <w:t>Every message contains a number that indicates the recipient or the response of the message and the sender of the message, in the case of a Response message it’s also sent the supervisor of the recipient and the side of the leaf node corresponds to.</w:t>
-      </w:r>
-    </w:p>
-    <w:p>
-      <w:pPr>
-        <w:jc w:val="both"/>
-        <w:rPr>
-          <w:lang w:val="en-GB"/>
-        </w:rPr>
-      </w:pPr>
-      <w:r>
-        <w:rPr>
-          <w:lang w:val="en-GB"/>
-        </w:rPr>
-        <w:t xml:space="preserve">To find the recipient of the message the Actor compares the number present </w:t>
-      </w:r>
-      <w:r>
-        <w:rPr>
-          <w:lang w:val="en-GB"/>
-        </w:rPr>
-        <w:t>i</w:t>
-      </w:r>
-      <w:r>
-        <w:rPr>
-          <w:lang w:val="en-GB"/>
-        </w:rPr>
-        <w:t xml:space="preserve">n the message to its own, and in the case of being inferior it send to the left leaf or to right leaf in case of it being superior. </w:t>
-      </w:r>
-      <w:r>
-        <w:rPr>
-          <w:lang w:val="en-GB"/>
-        </w:rPr>
-        <w:t xml:space="preserve">The add message searches the tree to find if the number in the message is already present in the tree, in case it reaches the bottom of the tree without finding an Actor with the number of the message it then is created an Actor with that number, and the Actor responsible for creating the new Actor sends a </w:t>
-      </w:r>
-      <w:proofErr w:type="spellStart"/>
-      <w:r>
-        <w:rPr>
-          <w:lang w:val="en-GB"/>
-        </w:rPr>
-        <w:t>AddResponse</w:t>
-      </w:r>
-      <w:proofErr w:type="spellEnd"/>
-      <w:r>
-        <w:rPr>
-          <w:lang w:val="en-GB"/>
-        </w:rPr>
-        <w:t xml:space="preserve"> message to the </w:t>
-      </w:r>
-      <w:proofErr w:type="spellStart"/>
-      <w:r>
-        <w:rPr>
-          <w:lang w:val="en-GB"/>
-        </w:rPr>
-        <w:t>RootActor</w:t>
-      </w:r>
-      <w:proofErr w:type="spellEnd"/>
-      <w:r>
-        <w:rPr>
-          <w:lang w:val="en-GB"/>
-        </w:rPr>
-        <w:t>.</w:t>
-      </w:r>
-    </w:p>
-    <w:p>
-      <w:pPr>
-        <w:jc w:val="both"/>
-        <w:rPr>
-          <w:lang w:val="en-GB"/>
-        </w:rPr>
-      </w:pPr>
-      <w:r>
-        <w:rPr>
-          <w:lang w:val="en-GB"/>
-        </w:rPr>
-        <w:t>The contains message</w:t>
-      </w:r>
-      <w:r>
-        <w:rPr>
-          <w:lang w:val="en-GB"/>
-        </w:rPr>
-        <w:t xml:space="preserve"> searches the tree to find the number in the message, when it finds the Actor with the number present in the message or it reaches the bottom of the tree without finding the number it sends a </w:t>
-      </w:r>
-      <w:proofErr w:type="spellStart"/>
-      <w:r>
-        <w:rPr>
-          <w:lang w:val="en-GB"/>
-        </w:rPr>
-        <w:t>ContainsResponse</w:t>
-      </w:r>
-      <w:proofErr w:type="spellEnd"/>
-      <w:r>
-        <w:rPr>
-          <w:lang w:val="en-GB"/>
-        </w:rPr>
-        <w:t xml:space="preserve"> message to the </w:t>
-      </w:r>
-      <w:proofErr w:type="spellStart"/>
-      <w:r>
-        <w:rPr>
-          <w:lang w:val="en-GB"/>
-        </w:rPr>
-        <w:t>RootActor</w:t>
-      </w:r>
-      <w:proofErr w:type="spellEnd"/>
-      <w:r>
-        <w:rPr>
-          <w:lang w:val="en-GB"/>
-        </w:rPr>
-        <w:t>.</w:t>
-      </w:r>
-    </w:p>
-    <w:p>
-      <w:pPr>
-        <w:jc w:val="both"/>
-        <w:rPr>
-          <w:lang w:val="en-GB"/>
-        </w:rPr>
-      </w:pPr>
-      <w:r>
-        <w:rPr>
-          <w:lang w:val="en-GB"/>
-        </w:rPr>
-        <w:t>The remove message</w:t>
+        <w:t>Every message contains a number that indicates the</w:t>
       </w:r>
       <w:bookmarkStart w:id="0" w:name="_GoBack"/>
       <w:bookmarkEnd w:id="0"/>
-    </w:p>
-    <w:p>
-      <w:pPr>
+      <w:r>
+        <w:rPr>
+          <w:lang w:val="en-GB"/>
+        </w:rPr>
+        <w:t xml:space="preserve"> recipient or the response of the message and the sender of the message, in the case of a Response message it’s also sent the supervisor of the recipient and the side of the leaf </w:t>
+      </w:r>
+      <w:r>
+        <w:rPr>
+          <w:lang w:val="en-GB"/>
+        </w:rPr>
+        <w:t>Actor</w:t>
+      </w:r>
+      <w:r>
+        <w:rPr>
+          <w:lang w:val="en-GB"/>
+        </w:rPr>
+        <w:t xml:space="preserve"> corresponds to.</w:t>
+      </w:r>
+    </w:p>
+    <w:p>
+      <w:pPr>
+        <w:spacing w:line="240" w:lineRule="auto"/>
         <w:jc w:val="both"/>
         <w:rPr>
           <w:lang w:val="en-GB"/>
         </w:rPr>
       </w:pPr>
-    </w:p>
-    <w:p>
-      <w:pPr>
+      <w:r>
+        <w:rPr>
+          <w:lang w:val="en-GB"/>
+        </w:rPr>
+        <w:t xml:space="preserve">To find the recipient of the message the Actor compares the number present </w:t>
+      </w:r>
+      <w:r>
+        <w:rPr>
+          <w:lang w:val="en-GB"/>
+        </w:rPr>
+        <w:t>i</w:t>
+      </w:r>
+      <w:r>
+        <w:rPr>
+          <w:lang w:val="en-GB"/>
+        </w:rPr>
+        <w:t>n the message to its own, and</w:t>
+      </w:r>
+      <w:r>
+        <w:rPr>
+          <w:lang w:val="en-GB"/>
+        </w:rPr>
+        <w:t xml:space="preserve"> in the case of being inferior i</w:t>
+      </w:r>
+      <w:r>
+        <w:rPr>
+          <w:lang w:val="en-GB"/>
+        </w:rPr>
+        <w:t>t send to the left leaf or to right leaf in case of it being superior.</w:t>
+      </w:r>
+    </w:p>
+    <w:p>
+      <w:pPr>
+        <w:spacing w:line="240" w:lineRule="auto"/>
         <w:jc w:val="both"/>
         <w:rPr>
           <w:lang w:val="en-GB"/>
         </w:rPr>
       </w:pPr>
-    </w:p>
-    <w:p>
-      <w:pPr>
+      <w:r>
+        <w:rPr>
+          <w:lang w:val="en-GB"/>
+        </w:rPr>
+        <w:t xml:space="preserve">The add message </w:t>
+      </w:r>
+      <w:r>
+        <w:rPr>
+          <w:lang w:val="en-GB"/>
+        </w:rPr>
+        <w:t>is forward</w:t>
+      </w:r>
+      <w:r>
+        <w:rPr>
+          <w:lang w:val="en-GB"/>
+        </w:rPr>
+        <w:t>ed</w:t>
+      </w:r>
+      <w:r>
+        <w:rPr>
+          <w:lang w:val="en-GB"/>
+        </w:rPr>
+        <w:t xml:space="preserve"> down the </w:t>
+      </w:r>
+      <w:r>
+        <w:rPr>
+          <w:lang w:val="en-GB"/>
+        </w:rPr>
+        <w:t xml:space="preserve">tree to find </w:t>
+      </w:r>
+      <w:r>
+        <w:rPr>
+          <w:lang w:val="en-GB"/>
+        </w:rPr>
+        <w:t xml:space="preserve">if </w:t>
+      </w:r>
+      <w:r>
+        <w:rPr>
+          <w:lang w:val="en-GB"/>
+        </w:rPr>
+        <w:t xml:space="preserve">the number in the message is already present in the tree, in case it reaches the bottom of the tree without finding an Actor with the number of the message it </w:t>
+      </w:r>
+      <w:r>
+        <w:rPr>
+          <w:lang w:val="en-GB"/>
+        </w:rPr>
+        <w:t xml:space="preserve">is </w:t>
+      </w:r>
+      <w:r>
+        <w:rPr>
+          <w:lang w:val="en-GB"/>
+        </w:rPr>
+        <w:t>then cr</w:t>
+      </w:r>
+      <w:r>
+        <w:rPr>
+          <w:lang w:val="en-GB"/>
+        </w:rPr>
+        <w:t>eated an Actor with that number.</w:t>
+      </w:r>
+      <w:r>
+        <w:rPr>
+          <w:lang w:val="en-GB"/>
+        </w:rPr>
+        <w:t xml:space="preserve"> </w:t>
+      </w:r>
+      <w:r>
+        <w:rPr>
+          <w:lang w:val="en-GB"/>
+        </w:rPr>
+        <w:t>T</w:t>
+      </w:r>
+      <w:r>
+        <w:rPr>
+          <w:lang w:val="en-GB"/>
+        </w:rPr>
+        <w:t>he Actor responsible for creating the new Actor sends a</w:t>
+      </w:r>
+      <w:r>
+        <w:rPr>
+          <w:lang w:val="en-GB"/>
+        </w:rPr>
+        <w:t>n</w:t>
+      </w:r>
+      <w:r>
+        <w:rPr>
+          <w:lang w:val="en-GB"/>
+        </w:rPr>
+        <w:t xml:space="preserve"> </w:t>
+      </w:r>
+      <w:proofErr w:type="spellStart"/>
+      <w:r>
+        <w:rPr>
+          <w:lang w:val="en-GB"/>
+        </w:rPr>
+        <w:t>AddResponse</w:t>
+      </w:r>
+      <w:proofErr w:type="spellEnd"/>
+      <w:r>
+        <w:rPr>
+          <w:lang w:val="en-GB"/>
+        </w:rPr>
+        <w:t xml:space="preserve"> message to the </w:t>
+      </w:r>
+      <w:proofErr w:type="spellStart"/>
+      <w:r>
+        <w:rPr>
+          <w:lang w:val="en-GB"/>
+        </w:rPr>
+        <w:t>RootActor</w:t>
+      </w:r>
+      <w:proofErr w:type="spellEnd"/>
+      <w:r>
+        <w:rPr>
+          <w:lang w:val="en-GB"/>
+        </w:rPr>
+        <w:t>.</w:t>
+      </w:r>
+      <w:r>
+        <w:rPr>
+          <w:lang w:val="en-GB"/>
+        </w:rPr>
+        <w:t xml:space="preserve"> In the case the number is already attributed to an Actor present in the tree it is sent a</w:t>
+      </w:r>
+      <w:r>
+        <w:rPr>
+          <w:lang w:val="en-GB"/>
+        </w:rPr>
+        <w:t>n</w:t>
+      </w:r>
+      <w:r>
+        <w:rPr>
+          <w:lang w:val="en-GB"/>
+        </w:rPr>
+        <w:t xml:space="preserve"> </w:t>
+      </w:r>
+      <w:proofErr w:type="spellStart"/>
+      <w:r>
+        <w:rPr>
+          <w:lang w:val="en-GB"/>
+        </w:rPr>
+        <w:t>AddResponse</w:t>
+      </w:r>
+      <w:proofErr w:type="spellEnd"/>
+      <w:r>
+        <w:rPr>
+          <w:lang w:val="en-GB"/>
+        </w:rPr>
+        <w:t xml:space="preserve"> message to the </w:t>
+      </w:r>
+      <w:proofErr w:type="spellStart"/>
+      <w:r>
+        <w:rPr>
+          <w:lang w:val="en-GB"/>
+        </w:rPr>
+        <w:t>RootActor</w:t>
+      </w:r>
+      <w:proofErr w:type="spellEnd"/>
+      <w:r>
+        <w:rPr>
+          <w:lang w:val="en-GB"/>
+        </w:rPr>
+        <w:t xml:space="preserve"> notifying the number is already present.</w:t>
+      </w:r>
+    </w:p>
+    <w:p>
+      <w:pPr>
+        <w:spacing w:line="240" w:lineRule="auto"/>
         <w:jc w:val="both"/>
         <w:rPr>
           <w:lang w:val="en-GB"/>
@@ -391,11 +544,239 @@
         <w:rPr>
           <w:lang w:val="en-GB"/>
         </w:rPr>
+        <w:t>The contains message</w:t>
+      </w:r>
+      <w:r>
+        <w:rPr>
+          <w:lang w:val="en-GB"/>
+        </w:rPr>
+        <w:t xml:space="preserve"> </w:t>
+      </w:r>
+      <w:r>
+        <w:rPr>
+          <w:lang w:val="en-GB"/>
+        </w:rPr>
+        <w:t>is forward</w:t>
+      </w:r>
+      <w:r>
+        <w:rPr>
+          <w:lang w:val="en-GB"/>
+        </w:rPr>
+        <w:t>ed</w:t>
+      </w:r>
+      <w:r>
+        <w:rPr>
+          <w:lang w:val="en-GB"/>
+        </w:rPr>
+        <w:t xml:space="preserve"> down</w:t>
+      </w:r>
+      <w:r>
+        <w:rPr>
+          <w:lang w:val="en-GB"/>
+        </w:rPr>
+        <w:t xml:space="preserve"> the tree to find </w:t>
+      </w:r>
+      <w:r>
+        <w:rPr>
+          <w:lang w:val="en-GB"/>
+        </w:rPr>
+        <w:t xml:space="preserve">if </w:t>
+      </w:r>
+      <w:r>
+        <w:rPr>
+          <w:lang w:val="en-GB"/>
+        </w:rPr>
+        <w:t>the number in the message</w:t>
+      </w:r>
+      <w:r>
+        <w:rPr>
+          <w:lang w:val="en-GB"/>
+        </w:rPr>
+        <w:t xml:space="preserve"> is present matches an Actor present in the tree.</w:t>
+      </w:r>
+      <w:r>
+        <w:rPr>
+          <w:lang w:val="en-GB"/>
+        </w:rPr>
+        <w:t xml:space="preserve"> </w:t>
+      </w:r>
+      <w:r>
+        <w:rPr>
+          <w:lang w:val="en-GB"/>
+        </w:rPr>
+        <w:t>W</w:t>
+      </w:r>
+      <w:r>
+        <w:rPr>
+          <w:lang w:val="en-GB"/>
+        </w:rPr>
+        <w:t xml:space="preserve">hen it finds the Actor with the number present in the message or it reaches the bottom of the tree without finding the number it sends a </w:t>
+      </w:r>
+      <w:proofErr w:type="spellStart"/>
+      <w:r>
+        <w:rPr>
+          <w:lang w:val="en-GB"/>
+        </w:rPr>
+        <w:t>ContainsResponse</w:t>
+      </w:r>
+      <w:proofErr w:type="spellEnd"/>
+      <w:r>
+        <w:rPr>
+          <w:lang w:val="en-GB"/>
+        </w:rPr>
+        <w:t xml:space="preserve"> message to the </w:t>
+      </w:r>
+      <w:proofErr w:type="spellStart"/>
+      <w:r>
+        <w:rPr>
+          <w:lang w:val="en-GB"/>
+        </w:rPr>
+        <w:t>RootActor</w:t>
+      </w:r>
+      <w:proofErr w:type="spellEnd"/>
+      <w:r>
+        <w:rPr>
+          <w:lang w:val="en-GB"/>
+        </w:rPr>
+        <w:t>.</w:t>
+      </w:r>
+    </w:p>
+    <w:p>
+      <w:pPr>
+        <w:spacing w:line="240" w:lineRule="auto"/>
+        <w:jc w:val="both"/>
+        <w:rPr>
+          <w:lang w:val="en-GB"/>
+        </w:rPr>
+      </w:pPr>
+      <w:r>
+        <w:rPr>
+          <w:lang w:val="en-GB"/>
+        </w:rPr>
+        <w:t>The remove message</w:t>
+      </w:r>
+      <w:r>
+        <w:rPr>
+          <w:lang w:val="en-GB"/>
+        </w:rPr>
+        <w:t xml:space="preserve"> is forward</w:t>
+      </w:r>
+      <w:r>
+        <w:rPr>
+          <w:lang w:val="en-GB"/>
+        </w:rPr>
+        <w:t>ed</w:t>
+      </w:r>
+      <w:r>
+        <w:rPr>
+          <w:lang w:val="en-GB"/>
+        </w:rPr>
+        <w:t xml:space="preserve"> down the tree till it finds the Actor with the number present in the message. When that Actor is found, it then proceeds to determine how many leaf Actors it has. In the case of only one it sends a message to his supervisor with the reference of that Actor. In the case it has two leaf Actors </w:t>
+      </w:r>
+      <w:r>
+        <w:rPr>
+          <w:lang w:val="en-GB"/>
+        </w:rPr>
+        <w:t>it starts a process to find the Actor with the smallest number on its right subtree. Once it’s found that Actor sends a message to the supervisor of the Actor that it was removed with his reference so that it can replace the position of the removed Actor.</w:t>
+      </w:r>
+    </w:p>
+    <w:p>
+      <w:pPr>
+        <w:spacing w:line="240" w:lineRule="auto"/>
+        <w:jc w:val="both"/>
+        <w:rPr>
+          <w:lang w:val="en-GB"/>
+        </w:rPr>
+      </w:pPr>
+      <w:r>
+        <w:rPr>
+          <w:lang w:val="en-GB"/>
+        </w:rPr>
+        <w:t>Regardless of the number of leaf Actors the removed Actor then deletes all mes</w:t>
+      </w:r>
+      <w:r>
+        <w:rPr>
+          <w:lang w:val="en-GB"/>
+        </w:rPr>
+        <w:t>sages present on his mailbox,</w:t>
+      </w:r>
+      <w:r>
+        <w:rPr>
+          <w:lang w:val="en-GB"/>
+        </w:rPr>
+        <w:t xml:space="preserve"> the references it contained of his leaf Actors</w:t>
+      </w:r>
+      <w:r>
+        <w:rPr>
+          <w:lang w:val="en-GB"/>
+        </w:rPr>
+        <w:t xml:space="preserve"> and signals himself to stop processing messages</w:t>
+      </w:r>
+      <w:r>
+        <w:rPr>
+          <w:lang w:val="en-GB"/>
+        </w:rPr>
+        <w:t xml:space="preserve">, followed by sending a </w:t>
+      </w:r>
+      <w:proofErr w:type="spellStart"/>
+      <w:r>
+        <w:rPr>
+          <w:lang w:val="en-GB"/>
+        </w:rPr>
+        <w:t>RemoveResponse</w:t>
+      </w:r>
+      <w:proofErr w:type="spellEnd"/>
+      <w:r>
+        <w:rPr>
+          <w:lang w:val="en-GB"/>
+        </w:rPr>
+        <w:t xml:space="preserve"> message to the </w:t>
+      </w:r>
+      <w:proofErr w:type="spellStart"/>
+      <w:r>
+        <w:rPr>
+          <w:lang w:val="en-GB"/>
+        </w:rPr>
+        <w:t>RootActor</w:t>
+      </w:r>
+      <w:proofErr w:type="spellEnd"/>
+      <w:r>
+        <w:rPr>
+          <w:lang w:val="en-GB"/>
+        </w:rPr>
+        <w:t xml:space="preserve"> signalling </w:t>
+      </w:r>
+      <w:r>
+        <w:rPr>
+          <w:lang w:val="en-GB"/>
+        </w:rPr>
+        <w:t>the success of the operation</w:t>
+      </w:r>
+      <w:r>
+        <w:rPr>
+          <w:lang w:val="en-GB"/>
+        </w:rPr>
+        <w:t>.</w:t>
+      </w:r>
+    </w:p>
+    <w:p>
+      <w:pPr>
+        <w:spacing w:line="240" w:lineRule="auto"/>
+        <w:jc w:val="both"/>
+        <w:rPr>
+          <w:lang w:val="en-GB"/>
+        </w:rPr>
+      </w:pPr>
+      <w:r>
+        <w:rPr>
+          <w:lang w:val="en-GB"/>
+        </w:rPr>
         <w:t>Garbage Collection:</w:t>
       </w:r>
     </w:p>
     <w:p>
       <w:pPr>
+        <w:spacing w:line="240" w:lineRule="auto"/>
         <w:jc w:val="both"/>
         <w:rPr>
           <w:lang w:val="en-GB"/>
@@ -1406,7 +1787,7 @@
 </file>
 
 <file path=customXml/itemProps1.xml><?xml version="1.0" encoding="utf-8"?>
-<ds:datastoreItem xmlns:ds="http://schemas.openxmlformats.org/officeDocument/2006/customXml" ds:itemID="{70C52764-F03A-4557-83DB-7EC51260235F}">
+<ds:datastoreItem xmlns:ds="http://schemas.openxmlformats.org/officeDocument/2006/customXml" ds:itemID="{03201358-2CEC-484C-B878-E1372B5D2817}">
   <ds:schemaRefs>
     <ds:schemaRef ds:uri="http://schemas.openxmlformats.org/officeDocument/2006/bibliography"/>
   </ds:schemaRefs>

</xml_diff>